<commit_message>
Up to date Scrum documentation
</commit_message>
<xml_diff>
--- a/Documentation/Sprint 1/SCRUM life cycle/Word backup/Scrum life cycle.docx
+++ b/Documentation/Sprint 1/SCRUM life cycle/Word backup/Scrum life cycle.docx
@@ -421,7 +421,21 @@
         <w:rPr>
           <w:lang w:val="it-IT"/>
         </w:rPr>
-        <w:t xml:space="preserve"> sarà invece definito durante la sprint planning meeting. </w:t>
+        <w:t xml:space="preserve"> sarà invece definito durante </w:t>
+      </w:r>
+      <w:proofErr w:type="gramStart"/>
+      <w:r>
+        <w:rPr>
+          <w:lang w:val="it-IT"/>
+        </w:rPr>
+        <w:t>la sprint</w:t>
+      </w:r>
+      <w:proofErr w:type="gramEnd"/>
+      <w:r>
+        <w:rPr>
+          <w:lang w:val="it-IT"/>
+        </w:rPr>
+        <w:t xml:space="preserve"> planning meeting. </w:t>
       </w:r>
     </w:p>
     <w:p>
@@ -463,6 +477,244 @@
     <w:p>
       <w:pPr>
         <w:pStyle w:val="ListParagraph"/>
+        <w:ind w:left="2880"/>
+        <w:rPr>
+          <w:lang w:val="en-US"/>
+        </w:rPr>
+      </w:pPr>
+      <w:r>
+        <w:rPr>
+          <w:lang w:val="en-US"/>
+        </w:rPr>
+        <w:t xml:space="preserve">26/12/21 </w:t>
+      </w:r>
+    </w:p>
+    <w:p>
+      <w:pPr>
+        <w:pStyle w:val="ListParagraph"/>
+        <w:ind w:left="2880"/>
+        <w:rPr>
+          <w:lang w:val="it-IT"/>
+        </w:rPr>
+      </w:pPr>
+      <w:r>
+        <w:rPr>
+          <w:lang w:val="it-IT"/>
+        </w:rPr>
+        <w:t>Sono stati definiti gli o</w:t>
+      </w:r>
+      <w:r>
+        <w:rPr>
+          <w:lang w:val="it-IT"/>
+        </w:rPr>
+        <w:t xml:space="preserve">biettivi base del progetto e dello sprint. Dal </w:t>
+      </w:r>
+      <w:proofErr w:type="spellStart"/>
+      <w:r>
+        <w:rPr>
+          <w:lang w:val="it-IT"/>
+        </w:rPr>
+        <w:t>backlog</w:t>
+      </w:r>
+      <w:proofErr w:type="spellEnd"/>
+      <w:r>
+        <w:rPr>
+          <w:lang w:val="it-IT"/>
+        </w:rPr>
+        <w:t xml:space="preserve"> (e, a sua volta, dai </w:t>
+      </w:r>
+      <w:proofErr w:type="spellStart"/>
+      <w:r>
+        <w:rPr>
+          <w:lang w:val="it-IT"/>
+        </w:rPr>
+        <w:t>requirements</w:t>
+      </w:r>
+      <w:proofErr w:type="spellEnd"/>
+      <w:r>
+        <w:rPr>
+          <w:lang w:val="it-IT"/>
+        </w:rPr>
+        <w:t xml:space="preserve">) sono stati scelti i seguenti elementi per lo sprint </w:t>
+      </w:r>
+      <w:proofErr w:type="spellStart"/>
+      <w:r>
+        <w:rPr>
+          <w:lang w:val="it-IT"/>
+        </w:rPr>
+        <w:t>backlog</w:t>
+      </w:r>
+      <w:proofErr w:type="spellEnd"/>
+      <w:r>
+        <w:rPr>
+          <w:lang w:val="it-IT"/>
+        </w:rPr>
+        <w:t>:</w:t>
+      </w:r>
+    </w:p>
+    <w:p>
+      <w:pPr>
+        <w:pStyle w:val="ListParagraph"/>
+        <w:numPr>
+          <w:ilvl w:val="0"/>
+          <w:numId w:val="2"/>
+        </w:numPr>
+        <w:rPr>
+          <w:lang w:val="it-IT"/>
+        </w:rPr>
+      </w:pPr>
+      <w:r>
+        <w:rPr>
+          <w:lang w:val="it-IT"/>
+        </w:rPr>
+        <w:t xml:space="preserve">Creazione della documentazione dei </w:t>
+      </w:r>
+      <w:proofErr w:type="spellStart"/>
+      <w:r>
+        <w:rPr>
+          <w:lang w:val="it-IT"/>
+        </w:rPr>
+        <w:t>requirements</w:t>
+      </w:r>
+      <w:proofErr w:type="spellEnd"/>
+      <w:r>
+        <w:rPr>
+          <w:lang w:val="it-IT"/>
+        </w:rPr>
+        <w:t>.</w:t>
+      </w:r>
+    </w:p>
+    <w:p>
+      <w:pPr>
+        <w:pStyle w:val="ListParagraph"/>
+        <w:numPr>
+          <w:ilvl w:val="0"/>
+          <w:numId w:val="2"/>
+        </w:numPr>
+        <w:rPr>
+          <w:lang w:val="it-IT"/>
+        </w:rPr>
+      </w:pPr>
+      <w:r>
+        <w:rPr>
+          <w:lang w:val="it-IT"/>
+        </w:rPr>
+        <w:t>Creazione della documentazione di architettura.</w:t>
+      </w:r>
+    </w:p>
+    <w:p>
+      <w:pPr>
+        <w:pStyle w:val="ListParagraph"/>
+        <w:numPr>
+          <w:ilvl w:val="0"/>
+          <w:numId w:val="2"/>
+        </w:numPr>
+        <w:rPr>
+          <w:lang w:val="it-IT"/>
+        </w:rPr>
+      </w:pPr>
+      <w:r>
+        <w:rPr>
+          <w:lang w:val="it-IT"/>
+        </w:rPr>
+        <w:t>Proposte iniziali di schemi UML (soggetti a molte modifiche dovuto al seguente punto).</w:t>
+      </w:r>
+    </w:p>
+    <w:p>
+      <w:pPr>
+        <w:pStyle w:val="ListParagraph"/>
+        <w:numPr>
+          <w:ilvl w:val="0"/>
+          <w:numId w:val="2"/>
+        </w:numPr>
+        <w:rPr>
+          <w:lang w:val="it-IT"/>
+        </w:rPr>
+      </w:pPr>
+      <w:r>
+        <w:rPr>
+          <w:lang w:val="it-IT"/>
+        </w:rPr>
+        <w:t xml:space="preserve">Precisazione delle librerie e </w:t>
+      </w:r>
+      <w:proofErr w:type="spellStart"/>
+      <w:r>
+        <w:rPr>
+          <w:lang w:val="it-IT"/>
+        </w:rPr>
+        <w:t>framework</w:t>
+      </w:r>
+      <w:proofErr w:type="spellEnd"/>
+      <w:r>
+        <w:rPr>
+          <w:lang w:val="it-IT"/>
+        </w:rPr>
+        <w:t xml:space="preserve"> </w:t>
+      </w:r>
+      <w:proofErr w:type="spellStart"/>
+      <w:r>
+        <w:rPr>
+          <w:lang w:val="it-IT"/>
+        </w:rPr>
+        <w:t>elements</w:t>
+      </w:r>
+      <w:proofErr w:type="spellEnd"/>
+      <w:r>
+        <w:rPr>
+          <w:lang w:val="it-IT"/>
+        </w:rPr>
+        <w:t xml:space="preserve"> da usare per l’implementazione software.</w:t>
+      </w:r>
+    </w:p>
+    <w:p>
+      <w:pPr>
+        <w:pStyle w:val="ListParagraph"/>
+        <w:numPr>
+          <w:ilvl w:val="0"/>
+          <w:numId w:val="2"/>
+        </w:numPr>
+        <w:rPr>
+          <w:lang w:val="it-IT"/>
+        </w:rPr>
+      </w:pPr>
+      <w:r>
+        <w:rPr>
+          <w:lang w:val="it-IT"/>
+        </w:rPr>
+        <w:t xml:space="preserve">Processo </w:t>
+      </w:r>
+      <w:proofErr w:type="spellStart"/>
+      <w:r>
+        <w:rPr>
+          <w:lang w:val="it-IT"/>
+        </w:rPr>
+        <w:t>cots</w:t>
+      </w:r>
+      <w:proofErr w:type="spellEnd"/>
+      <w:r>
+        <w:rPr>
+          <w:lang w:val="it-IT"/>
+        </w:rPr>
+        <w:t xml:space="preserve"> per la scelta delle suddette librerie e altri elementi di </w:t>
+      </w:r>
+      <w:proofErr w:type="spellStart"/>
+      <w:r>
+        <w:rPr>
+          <w:lang w:val="it-IT"/>
+        </w:rPr>
+        <w:t>framework</w:t>
+      </w:r>
+      <w:proofErr w:type="spellEnd"/>
+      <w:r>
+        <w:rPr>
+          <w:lang w:val="it-IT"/>
+        </w:rPr>
+        <w:t>.</w:t>
+      </w:r>
+    </w:p>
+    <w:p>
+      <w:pPr>
+        <w:pStyle w:val="ListParagraph"/>
         <w:numPr>
           <w:ilvl w:val="3"/>
           <w:numId w:val="1"/>
@@ -476,6 +728,225 @@
           <w:lang w:val="en-US"/>
         </w:rPr>
         <w:t>Scrum meetings:</w:t>
+      </w:r>
+    </w:p>
+    <w:p>
+      <w:pPr>
+        <w:pStyle w:val="ListParagraph"/>
+        <w:ind w:left="2880"/>
+        <w:rPr>
+          <w:lang w:val="it-IT"/>
+        </w:rPr>
+      </w:pPr>
+      <w:r>
+        <w:rPr>
+          <w:lang w:val="it-IT"/>
+        </w:rPr>
+        <w:t>28/12/21</w:t>
+      </w:r>
+      <w:r>
+        <w:rPr>
+          <w:lang w:val="it-IT"/>
+        </w:rPr>
+        <w:t xml:space="preserve"> </w:t>
+      </w:r>
+    </w:p>
+    <w:p>
+      <w:pPr>
+        <w:pStyle w:val="ListParagraph"/>
+        <w:ind w:left="2880"/>
+        <w:rPr>
+          <w:lang w:val="it-IT"/>
+        </w:rPr>
+      </w:pPr>
+      <w:r>
+        <w:rPr>
+          <w:lang w:val="it-IT"/>
+        </w:rPr>
+        <w:t>Discussione sui primi schemi UML</w:t>
+      </w:r>
+      <w:r>
+        <w:rPr>
+          <w:lang w:val="it-IT"/>
+        </w:rPr>
+        <w:t>. Proposte per migliorarli e modificarli.</w:t>
+      </w:r>
+    </w:p>
+    <w:p>
+      <w:pPr>
+        <w:pStyle w:val="ListParagraph"/>
+        <w:ind w:left="2880"/>
+        <w:rPr>
+          <w:lang w:val="it-IT"/>
+        </w:rPr>
+      </w:pPr>
+      <w:r>
+        <w:rPr>
+          <w:lang w:val="it-IT"/>
+        </w:rPr>
+        <w:t>30/12/21</w:t>
+      </w:r>
+    </w:p>
+    <w:p>
+      <w:pPr>
+        <w:pStyle w:val="ListParagraph"/>
+        <w:ind w:left="2880"/>
+        <w:rPr>
+          <w:lang w:val="it-IT"/>
+        </w:rPr>
+      </w:pPr>
+      <w:r>
+        <w:rPr>
+          <w:lang w:val="it-IT"/>
+        </w:rPr>
+        <w:t xml:space="preserve"> Discussione su come gestire nel modo più efficiente la costruzione della UI.</w:t>
+      </w:r>
+    </w:p>
+    <w:p>
+      <w:pPr>
+        <w:pStyle w:val="ListParagraph"/>
+        <w:ind w:left="2880"/>
+        <w:rPr>
+          <w:lang w:val="it-IT"/>
+        </w:rPr>
+      </w:pPr>
+      <w:r>
+        <w:rPr>
+          <w:lang w:val="it-IT"/>
+        </w:rPr>
+        <w:t>2/12/22</w:t>
+      </w:r>
+    </w:p>
+    <w:p>
+      <w:pPr>
+        <w:pStyle w:val="ListParagraph"/>
+        <w:ind w:left="2880"/>
+        <w:rPr>
+          <w:lang w:val="it-IT"/>
+        </w:rPr>
+      </w:pPr>
+      <w:r>
+        <w:rPr>
+          <w:lang w:val="it-IT"/>
+        </w:rPr>
+        <w:t xml:space="preserve">Discussione di diversi elementi modulari UI trovati nei giorni precedenti e che erano candidati per uso come UI ufficiale. </w:t>
+      </w:r>
+    </w:p>
+    <w:p>
+      <w:pPr>
+        <w:pStyle w:val="ListParagraph"/>
+        <w:ind w:left="2880"/>
+        <w:rPr>
+          <w:lang w:val="it-IT"/>
+        </w:rPr>
+      </w:pPr>
+      <w:r>
+        <w:rPr>
+          <w:lang w:val="it-IT"/>
+        </w:rPr>
+        <w:lastRenderedPageBreak/>
+        <w:t>5/12/22</w:t>
+      </w:r>
+    </w:p>
+    <w:p>
+      <w:pPr>
+        <w:pStyle w:val="ListParagraph"/>
+        <w:ind w:left="2880"/>
+        <w:rPr>
+          <w:lang w:val="it-IT"/>
+        </w:rPr>
+      </w:pPr>
+      <w:r>
+        <w:rPr>
+          <w:lang w:val="it-IT"/>
+        </w:rPr>
+        <w:t>Discussione sul come costruire la home page dell’applicazione.</w:t>
+      </w:r>
+    </w:p>
+    <w:p>
+      <w:pPr>
+        <w:pStyle w:val="ListParagraph"/>
+        <w:ind w:left="2880"/>
+        <w:rPr>
+          <w:lang w:val="it-IT"/>
+        </w:rPr>
+      </w:pPr>
+      <w:r>
+        <w:rPr>
+          <w:lang w:val="it-IT"/>
+        </w:rPr>
+        <w:t>6/12/22</w:t>
+      </w:r>
+    </w:p>
+    <w:p>
+      <w:pPr>
+        <w:pStyle w:val="ListParagraph"/>
+        <w:ind w:left="2880"/>
+        <w:rPr>
+          <w:lang w:val="it-IT"/>
+        </w:rPr>
+      </w:pPr>
+      <w:r>
+        <w:rPr>
+          <w:lang w:val="it-IT"/>
+        </w:rPr>
+        <w:t>Cross-</w:t>
+      </w:r>
+      <w:proofErr w:type="spellStart"/>
+      <w:r>
+        <w:rPr>
+          <w:lang w:val="it-IT"/>
+        </w:rPr>
+        <w:t>review</w:t>
+      </w:r>
+      <w:proofErr w:type="spellEnd"/>
+      <w:r>
+        <w:rPr>
+          <w:lang w:val="it-IT"/>
+        </w:rPr>
+        <w:t xml:space="preserve"> dei diversi file di documentazione creati (</w:t>
+      </w:r>
+      <w:proofErr w:type="spellStart"/>
+      <w:r>
+        <w:rPr>
+          <w:lang w:val="it-IT"/>
+        </w:rPr>
+        <w:t>requirements</w:t>
+      </w:r>
+      <w:proofErr w:type="spellEnd"/>
+      <w:r>
+        <w:rPr>
+          <w:lang w:val="it-IT"/>
+        </w:rPr>
+        <w:t xml:space="preserve">, </w:t>
+      </w:r>
+      <w:proofErr w:type="spellStart"/>
+      <w:r>
+        <w:rPr>
+          <w:lang w:val="it-IT"/>
+        </w:rPr>
+        <w:t>architecture</w:t>
+      </w:r>
+      <w:proofErr w:type="spellEnd"/>
+      <w:r>
+        <w:rPr>
+          <w:lang w:val="it-IT"/>
+        </w:rPr>
+        <w:t xml:space="preserve">, </w:t>
+      </w:r>
+      <w:proofErr w:type="spellStart"/>
+      <w:r>
+        <w:rPr>
+          <w:lang w:val="it-IT"/>
+        </w:rPr>
+        <w:t>testing</w:t>
+      </w:r>
+      <w:proofErr w:type="spellEnd"/>
+      <w:r>
+        <w:rPr>
+          <w:lang w:val="it-IT"/>
+        </w:rPr>
+        <w:t xml:space="preserve">, ecc) </w:t>
       </w:r>
     </w:p>
     <w:p>
@@ -671,8 +1142,123 @@
       </w:rPr>
     </w:lvl>
   </w:abstractNum>
+  <w:abstractNum w:abstractNumId="1" w15:restartNumberingAfterBreak="0">
+    <w:nsid w:val="5A3566F6"/>
+    <w:multiLevelType w:val="hybridMultilevel"/>
+    <w:tmpl w:val="125239F6"/>
+    <w:lvl w:ilvl="0" w:tplc="44C6EEAE">
+      <w:numFmt w:val="bullet"/>
+      <w:lvlText w:val="-"/>
+      <w:lvlJc w:val="left"/>
+      <w:pPr>
+        <w:ind w:left="3960" w:hanging="360"/>
+      </w:pPr>
+      <w:rPr>
+        <w:rFonts w:ascii="Calibri" w:eastAsiaTheme="minorEastAsia" w:hAnsi="Calibri" w:cs="Calibri" w:hint="default"/>
+      </w:rPr>
+    </w:lvl>
+    <w:lvl w:ilvl="1" w:tplc="04090003" w:tentative="1">
+      <w:start w:val="1"/>
+      <w:numFmt w:val="bullet"/>
+      <w:lvlText w:val="o"/>
+      <w:lvlJc w:val="left"/>
+      <w:pPr>
+        <w:ind w:left="4680" w:hanging="360"/>
+      </w:pPr>
+      <w:rPr>
+        <w:rFonts w:ascii="Courier New" w:hAnsi="Courier New" w:cs="Courier New" w:hint="default"/>
+      </w:rPr>
+    </w:lvl>
+    <w:lvl w:ilvl="2" w:tplc="04090005" w:tentative="1">
+      <w:start w:val="1"/>
+      <w:numFmt w:val="bullet"/>
+      <w:lvlText w:val=""/>
+      <w:lvlJc w:val="left"/>
+      <w:pPr>
+        <w:ind w:left="5400" w:hanging="360"/>
+      </w:pPr>
+      <w:rPr>
+        <w:rFonts w:ascii="Wingdings" w:hAnsi="Wingdings" w:hint="default"/>
+      </w:rPr>
+    </w:lvl>
+    <w:lvl w:ilvl="3" w:tplc="04090001" w:tentative="1">
+      <w:start w:val="1"/>
+      <w:numFmt w:val="bullet"/>
+      <w:lvlText w:val=""/>
+      <w:lvlJc w:val="left"/>
+      <w:pPr>
+        <w:ind w:left="6120" w:hanging="360"/>
+      </w:pPr>
+      <w:rPr>
+        <w:rFonts w:ascii="Symbol" w:hAnsi="Symbol" w:hint="default"/>
+      </w:rPr>
+    </w:lvl>
+    <w:lvl w:ilvl="4" w:tplc="04090003" w:tentative="1">
+      <w:start w:val="1"/>
+      <w:numFmt w:val="bullet"/>
+      <w:lvlText w:val="o"/>
+      <w:lvlJc w:val="left"/>
+      <w:pPr>
+        <w:ind w:left="6840" w:hanging="360"/>
+      </w:pPr>
+      <w:rPr>
+        <w:rFonts w:ascii="Courier New" w:hAnsi="Courier New" w:cs="Courier New" w:hint="default"/>
+      </w:rPr>
+    </w:lvl>
+    <w:lvl w:ilvl="5" w:tplc="04090005" w:tentative="1">
+      <w:start w:val="1"/>
+      <w:numFmt w:val="bullet"/>
+      <w:lvlText w:val=""/>
+      <w:lvlJc w:val="left"/>
+      <w:pPr>
+        <w:ind w:left="7560" w:hanging="360"/>
+      </w:pPr>
+      <w:rPr>
+        <w:rFonts w:ascii="Wingdings" w:hAnsi="Wingdings" w:hint="default"/>
+      </w:rPr>
+    </w:lvl>
+    <w:lvl w:ilvl="6" w:tplc="04090001" w:tentative="1">
+      <w:start w:val="1"/>
+      <w:numFmt w:val="bullet"/>
+      <w:lvlText w:val=""/>
+      <w:lvlJc w:val="left"/>
+      <w:pPr>
+        <w:ind w:left="8280" w:hanging="360"/>
+      </w:pPr>
+      <w:rPr>
+        <w:rFonts w:ascii="Symbol" w:hAnsi="Symbol" w:hint="default"/>
+      </w:rPr>
+    </w:lvl>
+    <w:lvl w:ilvl="7" w:tplc="04090003" w:tentative="1">
+      <w:start w:val="1"/>
+      <w:numFmt w:val="bullet"/>
+      <w:lvlText w:val="o"/>
+      <w:lvlJc w:val="left"/>
+      <w:pPr>
+        <w:ind w:left="9000" w:hanging="360"/>
+      </w:pPr>
+      <w:rPr>
+        <w:rFonts w:ascii="Courier New" w:hAnsi="Courier New" w:cs="Courier New" w:hint="default"/>
+      </w:rPr>
+    </w:lvl>
+    <w:lvl w:ilvl="8" w:tplc="04090005" w:tentative="1">
+      <w:start w:val="1"/>
+      <w:numFmt w:val="bullet"/>
+      <w:lvlText w:val=""/>
+      <w:lvlJc w:val="left"/>
+      <w:pPr>
+        <w:ind w:left="9720" w:hanging="360"/>
+      </w:pPr>
+      <w:rPr>
+        <w:rFonts w:ascii="Wingdings" w:hAnsi="Wingdings" w:hint="default"/>
+      </w:rPr>
+    </w:lvl>
+  </w:abstractNum>
   <w:num w:numId="1">
     <w:abstractNumId w:val="0"/>
+  </w:num>
+  <w:num w:numId="2">
+    <w:abstractNumId w:val="1"/>
   </w:num>
 </w:numbering>
 </file>
@@ -1988,7 +2574,7 @@
 </file>
 
 <file path=customXml/itemProps1.xml><?xml version="1.0" encoding="utf-8"?>
-<ds:datastoreItem xmlns:ds="http://schemas.openxmlformats.org/officeDocument/2006/customXml" ds:itemID="{B66D102F-6A1F-5E48-B971-79EFE371199A}">
+<ds:datastoreItem xmlns:ds="http://schemas.openxmlformats.org/officeDocument/2006/customXml" ds:itemID="{3EBB3A8C-F462-C248-9667-4A9E1758A6B1}">
   <ds:schemaRefs>
     <ds:schemaRef ds:uri="http://schemas.openxmlformats.org/officeDocument/2006/bibliography"/>
   </ds:schemaRefs>

</xml_diff>